<commit_message>
Fixed a minor issue
Signed-off-by: Syncla <vvazir@udel.edu>
</commit_message>
<xml_diff>
--- a/lab2/4BitSchematic.docx
+++ b/lab2/4BitSchematic.docx
@@ -8,10 +8,10 @@
           <w:noProof/>
         </w:rPr>
         <w:drawing>
-          <wp:inline distT="0" distB="0" distL="0" distR="0" wp14:anchorId="2FA16401" wp14:editId="715B2446">
+          <wp:inline distT="0" distB="0" distL="0" distR="0" wp14:anchorId="001DFA4C" wp14:editId="72900A34">
             <wp:extent cx="5943600" cy="4230532"/>
             <wp:effectExtent l="0" t="0" r="0" b="0"/>
-            <wp:docPr id="1" name="Picture 1"/>
+            <wp:docPr id="2" name="Picture 2"/>
             <wp:cNvGraphicFramePr>
               <a:graphicFrameLocks xmlns:a="http://schemas.openxmlformats.org/drawingml/2006/main" noChangeAspect="1"/>
             </wp:cNvGraphicFramePr>

</xml_diff>